<commit_message>
Meeting Minutos 04-08 Baselined
</commit_message>
<xml_diff>
--- a/Docs/Meetings/Minutes/2013_04_08.docx
+++ b/Docs/Meetings/Minutes/2013_04_08.docx
@@ -33,8 +33,6 @@
         </w:rPr>
         <w:t xml:space="preserve">/2013, 22:00-22:45; </w:t>
       </w:r>
-      <w:bookmarkStart w:id="0" w:name="_GoBack"/>
-      <w:bookmarkEnd w:id="0"/>
     </w:p>
     <w:p>
       <w:pPr>
@@ -2322,7 +2320,12 @@
       </w:r>
     </w:p>
     <w:sectPr>
-      <w:headerReference w:type="default" r:id="rId8"/>
+      <w:headerReference w:type="even" r:id="rId8"/>
+      <w:headerReference w:type="default" r:id="rId9"/>
+      <w:footerReference w:type="even" r:id="rId10"/>
+      <w:footerReference w:type="default" r:id="rId11"/>
+      <w:headerReference w:type="first" r:id="rId12"/>
+      <w:footerReference w:type="first" r:id="rId13"/>
       <w:pgSz w:w="11906" w:h="16838"/>
       <w:pgMar w:top="1417" w:right="1701" w:bottom="1417" w:left="1701" w:header="708" w:footer="708" w:gutter="0"/>
       <w:cols w:space="708"/>
@@ -2357,6 +2360,36 @@
 </w:endnotes>
 </file>
 
+<file path=word/footer1.xml><?xml version="1.0" encoding="utf-8"?>
+<w:ftr xmlns:wpc="http://schemas.microsoft.com/office/word/2010/wordprocessingCanvas" xmlns:mc="http://schemas.openxmlformats.org/markup-compatibility/2006" xmlns:o="urn:schemas-microsoft-com:office:office" xmlns:r="http://schemas.openxmlformats.org/officeDocument/2006/relationships" xmlns:m="http://schemas.openxmlformats.org/officeDocument/2006/math" xmlns:v="urn:schemas-microsoft-com:vml" xmlns:wp14="http://schemas.microsoft.com/office/word/2010/wordprocessingDrawing" xmlns:wp="http://schemas.openxmlformats.org/drawingml/2006/wordprocessingDrawing" xmlns:w10="urn:schemas-microsoft-com:office:word" xmlns:w="http://schemas.openxmlformats.org/wordprocessingml/2006/main" xmlns:w14="http://schemas.microsoft.com/office/word/2010/wordml" xmlns:w15="http://schemas.microsoft.com/office/word/2012/wordml" xmlns:wpg="http://schemas.microsoft.com/office/word/2010/wordprocessingGroup" xmlns:wpi="http://schemas.microsoft.com/office/word/2010/wordprocessingInk" xmlns:wne="http://schemas.microsoft.com/office/word/2006/wordml" xmlns:wps="http://schemas.microsoft.com/office/word/2010/wordprocessingShape" mc:Ignorable="w14 w15 wp14">
+  <w:p>
+    <w:pPr>
+      <w:pStyle w:val="Footer"/>
+    </w:pPr>
+  </w:p>
+</w:ftr>
+</file>
+
+<file path=word/footer2.xml><?xml version="1.0" encoding="utf-8"?>
+<w:ftr xmlns:wpc="http://schemas.microsoft.com/office/word/2010/wordprocessingCanvas" xmlns:mc="http://schemas.openxmlformats.org/markup-compatibility/2006" xmlns:o="urn:schemas-microsoft-com:office:office" xmlns:r="http://schemas.openxmlformats.org/officeDocument/2006/relationships" xmlns:m="http://schemas.openxmlformats.org/officeDocument/2006/math" xmlns:v="urn:schemas-microsoft-com:vml" xmlns:wp14="http://schemas.microsoft.com/office/word/2010/wordprocessingDrawing" xmlns:wp="http://schemas.openxmlformats.org/drawingml/2006/wordprocessingDrawing" xmlns:w10="urn:schemas-microsoft-com:office:word" xmlns:w="http://schemas.openxmlformats.org/wordprocessingml/2006/main" xmlns:w14="http://schemas.microsoft.com/office/word/2010/wordml" xmlns:w15="http://schemas.microsoft.com/office/word/2012/wordml" xmlns:wpg="http://schemas.microsoft.com/office/word/2010/wordprocessingGroup" xmlns:wpi="http://schemas.microsoft.com/office/word/2010/wordprocessingInk" xmlns:wne="http://schemas.microsoft.com/office/word/2006/wordml" xmlns:wps="http://schemas.microsoft.com/office/word/2010/wordprocessingShape" mc:Ignorable="w14 w15 wp14">
+  <w:p>
+    <w:pPr>
+      <w:pStyle w:val="Footer"/>
+    </w:pPr>
+  </w:p>
+</w:ftr>
+</file>
+
+<file path=word/footer3.xml><?xml version="1.0" encoding="utf-8"?>
+<w:ftr xmlns:wpc="http://schemas.microsoft.com/office/word/2010/wordprocessingCanvas" xmlns:mc="http://schemas.openxmlformats.org/markup-compatibility/2006" xmlns:o="urn:schemas-microsoft-com:office:office" xmlns:r="http://schemas.openxmlformats.org/officeDocument/2006/relationships" xmlns:m="http://schemas.openxmlformats.org/officeDocument/2006/math" xmlns:v="urn:schemas-microsoft-com:vml" xmlns:wp14="http://schemas.microsoft.com/office/word/2010/wordprocessingDrawing" xmlns:wp="http://schemas.openxmlformats.org/drawingml/2006/wordprocessingDrawing" xmlns:w10="urn:schemas-microsoft-com:office:word" xmlns:w="http://schemas.openxmlformats.org/wordprocessingml/2006/main" xmlns:w14="http://schemas.microsoft.com/office/word/2010/wordml" xmlns:w15="http://schemas.microsoft.com/office/word/2012/wordml" xmlns:wpg="http://schemas.microsoft.com/office/word/2010/wordprocessingGroup" xmlns:wpi="http://schemas.microsoft.com/office/word/2010/wordprocessingInk" xmlns:wne="http://schemas.microsoft.com/office/word/2006/wordml" xmlns:wps="http://schemas.microsoft.com/office/word/2010/wordprocessingShape" mc:Ignorable="w14 w15 wp14">
+  <w:p>
+    <w:pPr>
+      <w:pStyle w:val="Footer"/>
+    </w:pPr>
+  </w:p>
+</w:ftr>
+</file>
+
 <file path=word/footnotes.xml><?xml version="1.0" encoding="utf-8"?>
 <w:footnotes xmlns:wpc="http://schemas.microsoft.com/office/word/2010/wordprocessingCanvas" xmlns:mc="http://schemas.openxmlformats.org/markup-compatibility/2006" xmlns:o="urn:schemas-microsoft-com:office:office" xmlns:r="http://schemas.openxmlformats.org/officeDocument/2006/relationships" xmlns:m="http://schemas.openxmlformats.org/officeDocument/2006/math" xmlns:v="urn:schemas-microsoft-com:vml" xmlns:wp14="http://schemas.microsoft.com/office/word/2010/wordprocessingDrawing" xmlns:wp="http://schemas.openxmlformats.org/drawingml/2006/wordprocessingDrawing" xmlns:w10="urn:schemas-microsoft-com:office:word" xmlns:w="http://schemas.openxmlformats.org/wordprocessingml/2006/main" xmlns:w14="http://schemas.microsoft.com/office/word/2010/wordml" xmlns:w15="http://schemas.microsoft.com/office/word/2012/wordml" xmlns:wpg="http://schemas.microsoft.com/office/word/2010/wordprocessingGroup" xmlns:wpi="http://schemas.microsoft.com/office/word/2010/wordprocessingInk" xmlns:wne="http://schemas.microsoft.com/office/word/2006/wordml" xmlns:wps="http://schemas.microsoft.com/office/word/2010/wordprocessingShape" mc:Ignorable="w14 w15 wp14">
   <w:footnote w:type="separator" w:id="-1">
@@ -2386,6 +2419,16 @@
 <w:hdr xmlns:wpc="http://schemas.microsoft.com/office/word/2010/wordprocessingCanvas" xmlns:mc="http://schemas.openxmlformats.org/markup-compatibility/2006" xmlns:o="urn:schemas-microsoft-com:office:office" xmlns:r="http://schemas.openxmlformats.org/officeDocument/2006/relationships" xmlns:m="http://schemas.openxmlformats.org/officeDocument/2006/math" xmlns:v="urn:schemas-microsoft-com:vml" xmlns:wp14="http://schemas.microsoft.com/office/word/2010/wordprocessingDrawing" xmlns:wp="http://schemas.openxmlformats.org/drawingml/2006/wordprocessingDrawing" xmlns:w10="urn:schemas-microsoft-com:office:word" xmlns:w="http://schemas.openxmlformats.org/wordprocessingml/2006/main" xmlns:w14="http://schemas.microsoft.com/office/word/2010/wordml" xmlns:w15="http://schemas.microsoft.com/office/word/2012/wordml" xmlns:wpg="http://schemas.microsoft.com/office/word/2010/wordprocessingGroup" xmlns:wpi="http://schemas.microsoft.com/office/word/2010/wordprocessingInk" xmlns:wne="http://schemas.microsoft.com/office/word/2006/wordml" xmlns:wps="http://schemas.microsoft.com/office/word/2010/wordprocessingShape" mc:Ignorable="w14 w15 wp14">
   <w:p>
     <w:pPr>
+      <w:pStyle w:val="Header"/>
+    </w:pPr>
+  </w:p>
+</w:hdr>
+</file>
+
+<file path=word/header2.xml><?xml version="1.0" encoding="utf-8"?>
+<w:hdr xmlns:wpc="http://schemas.microsoft.com/office/word/2010/wordprocessingCanvas" xmlns:mc="http://schemas.openxmlformats.org/markup-compatibility/2006" xmlns:o="urn:schemas-microsoft-com:office:office" xmlns:r="http://schemas.openxmlformats.org/officeDocument/2006/relationships" xmlns:m="http://schemas.openxmlformats.org/officeDocument/2006/math" xmlns:v="urn:schemas-microsoft-com:vml" xmlns:wp14="http://schemas.microsoft.com/office/word/2010/wordprocessingDrawing" xmlns:wp="http://schemas.openxmlformats.org/drawingml/2006/wordprocessingDrawing" xmlns:w10="urn:schemas-microsoft-com:office:word" xmlns:w="http://schemas.openxmlformats.org/wordprocessingml/2006/main" xmlns:w14="http://schemas.microsoft.com/office/word/2010/wordml" xmlns:w15="http://schemas.microsoft.com/office/word/2012/wordml" xmlns:wpg="http://schemas.microsoft.com/office/word/2010/wordprocessingGroup" xmlns:wpi="http://schemas.microsoft.com/office/word/2010/wordprocessingInk" xmlns:wne="http://schemas.microsoft.com/office/word/2006/wordml" xmlns:wps="http://schemas.microsoft.com/office/word/2010/wordprocessingShape" mc:Ignorable="w14 w15 wp14">
+  <w:p>
+    <w:pPr>
       <w:tabs>
         <w:tab w:val="right" w:pos="9360"/>
       </w:tabs>
@@ -2442,48 +2485,31 @@
       <w:rPr>
         <w:lang w:val="en-US"/>
       </w:rPr>
-      <w:t>3</w:t>
+      <w:t>4</w:t>
     </w:r>
     <w:r>
       <w:rPr>
+        <w:color w:val="E69138"/>
         <w:lang w:val="en-US"/>
       </w:rPr>
       <w:t xml:space="preserve"> </w:t>
     </w:r>
-    <w:del w:id="1" w:author="Rui Ganhoto" w:date="2013-04-14T08:33:00Z">
-      <w:r>
-        <w:rPr>
-          <w:color w:val="E69138"/>
-          <w:lang w:val="en-US"/>
-        </w:rPr>
-        <w:delText xml:space="preserve">Ready To </w:delText>
-      </w:r>
-    </w:del>
+    <w:proofErr w:type="spellStart"/>
     <w:r>
       <w:rPr>
         <w:color w:val="E69138"/>
         <w:lang w:val="en-US"/>
       </w:rPr>
-      <w:t>Approv</w:t>
+      <w:t>Baselined</w:t>
     </w:r>
-    <w:ins w:id="2" w:author="Rui Ganhoto" w:date="2013-04-14T08:33:00Z">
-      <w:r>
-        <w:rPr>
-          <w:color w:val="E69138"/>
-          <w:lang w:val="en-US"/>
-        </w:rPr>
-        <w:t>ed</w:t>
-      </w:r>
-    </w:ins>
-    <w:del w:id="3" w:author="Rui Ganhoto" w:date="2013-04-14T08:33:00Z">
-      <w:r>
-        <w:rPr>
-          <w:color w:val="E69138"/>
-          <w:lang w:val="en-US"/>
-        </w:rPr>
-        <w:delText>al</w:delText>
-      </w:r>
-    </w:del>
+    <w:proofErr w:type="spellEnd"/>
+    <w:r>
+      <w:rPr>
+        <w:color w:val="E69138"/>
+        <w:lang w:val="en-US"/>
+      </w:rPr>
+      <w:t xml:space="preserve"> </w:t>
+    </w:r>
   </w:p>
   <w:p>
     <w:pPr>
@@ -2523,6 +2549,13 @@
         <w:lang w:val="en-US"/>
       </w:rPr>
       <w:tab/>
+    </w:r>
+    <w:bookmarkStart w:id="0" w:name="_GoBack"/>
+    <w:bookmarkEnd w:id="0"/>
+    <w:r>
+      <w:rPr>
+        <w:lang w:val="en-US"/>
+      </w:rPr>
       <w:t xml:space="preserve">Owner: </w:t>
     </w:r>
     <w:r>
@@ -2545,6 +2578,16 @@
       <w:rPr>
         <w:lang w:val="en-US"/>
       </w:rPr>
+    </w:pPr>
+  </w:p>
+</w:hdr>
+</file>
+
+<file path=word/header3.xml><?xml version="1.0" encoding="utf-8"?>
+<w:hdr xmlns:wpc="http://schemas.microsoft.com/office/word/2010/wordprocessingCanvas" xmlns:mc="http://schemas.openxmlformats.org/markup-compatibility/2006" xmlns:o="urn:schemas-microsoft-com:office:office" xmlns:r="http://schemas.openxmlformats.org/officeDocument/2006/relationships" xmlns:m="http://schemas.openxmlformats.org/officeDocument/2006/math" xmlns:v="urn:schemas-microsoft-com:vml" xmlns:wp14="http://schemas.microsoft.com/office/word/2010/wordprocessingDrawing" xmlns:wp="http://schemas.openxmlformats.org/drawingml/2006/wordprocessingDrawing" xmlns:w10="urn:schemas-microsoft-com:office:word" xmlns:w="http://schemas.openxmlformats.org/wordprocessingml/2006/main" xmlns:w14="http://schemas.microsoft.com/office/word/2010/wordml" xmlns:w15="http://schemas.microsoft.com/office/word/2012/wordml" xmlns:wpg="http://schemas.microsoft.com/office/word/2010/wordprocessingGroup" xmlns:wpi="http://schemas.microsoft.com/office/word/2010/wordprocessingInk" xmlns:wne="http://schemas.microsoft.com/office/word/2006/wordml" xmlns:wps="http://schemas.microsoft.com/office/word/2010/wordprocessingShape" mc:Ignorable="w14 w15 wp14">
+  <w:p>
+    <w:pPr>
+      <w:pStyle w:val="Header"/>
     </w:pPr>
   </w:p>
 </w:hdr>
@@ -3842,14 +3885,6 @@
     <w:abstractNumId w:val="9"/>
   </w:num>
 </w:numbering>
-</file>
-
-<file path=word/people.xml><?xml version="1.0" encoding="utf-8"?>
-<w15:people xmlns:wpc="http://schemas.microsoft.com/office/word/2010/wordprocessingCanvas" xmlns:mc="http://schemas.openxmlformats.org/markup-compatibility/2006" xmlns:o="urn:schemas-microsoft-com:office:office" xmlns:r="http://schemas.openxmlformats.org/officeDocument/2006/relationships" xmlns:m="http://schemas.openxmlformats.org/officeDocument/2006/math" xmlns:v="urn:schemas-microsoft-com:vml" xmlns:wp14="http://schemas.microsoft.com/office/word/2010/wordprocessingDrawing" xmlns:wp="http://schemas.openxmlformats.org/drawingml/2006/wordprocessingDrawing" xmlns:w10="urn:schemas-microsoft-com:office:word" xmlns:w="http://schemas.openxmlformats.org/wordprocessingml/2006/main" xmlns:w14="http://schemas.microsoft.com/office/word/2010/wordml" xmlns:w15="http://schemas.microsoft.com/office/word/2012/wordml" xmlns:wpg="http://schemas.microsoft.com/office/word/2010/wordprocessingGroup" xmlns:wpi="http://schemas.microsoft.com/office/word/2010/wordprocessingInk" xmlns:wne="http://schemas.microsoft.com/office/word/2006/wordml" xmlns:wps="http://schemas.microsoft.com/office/word/2010/wordprocessingShape" mc:Ignorable="w14 w15 wp14">
-  <w15:person w15:author="Rui Ganhoto">
-    <w15:presenceInfo w15:providerId="Windows Live" w15:userId="968e87421556deb4"/>
-  </w15:person>
-</w15:people>
 </file>
 
 <file path=word/styles.xml><?xml version="1.0" encoding="utf-8"?>
@@ -4721,7 +4756,7 @@
 </file>
 
 <file path=customXml/itemProps1.xml><?xml version="1.0" encoding="utf-8"?>
-<ds:datastoreItem xmlns:ds="http://schemas.openxmlformats.org/officeDocument/2006/customXml" ds:itemID="{F0F3B905-6CD7-4896-95D5-C0C50A82ABA9}">
+<ds:datastoreItem xmlns:ds="http://schemas.openxmlformats.org/officeDocument/2006/customXml" ds:itemID="{D760396F-9693-4A6F-87A9-B8508537C6A5}">
   <ds:schemaRefs>
     <ds:schemaRef ds:uri="http://schemas.openxmlformats.org/officeDocument/2006/bibliography"/>
   </ds:schemaRefs>

</xml_diff>